<commit_message>
Study hardgit add *
</commit_message>
<xml_diff>
--- a/Python_Algorithm/파이썬을 파이썬스럽게.docx
+++ b/Python_Algorithm/파이썬을 파이썬스럽게.docx
@@ -24,6 +24,8 @@
         </w:rPr>
         <w:t>파이썬스럽게</w:t>
       </w:r>
+      <w:bookmarkStart w:id="0" w:name="_GoBack"/>
+      <w:bookmarkEnd w:id="0"/>
       <w:proofErr w:type="spellEnd"/>
     </w:p>
     <w:p/>
@@ -603,6 +605,73 @@
       </w:r>
       <w:proofErr w:type="spellEnd"/>
     </w:p>
+    <w:p>
+      <w:pPr>
+        <w:pStyle w:val="HTML"/>
+        <w:shd w:val="clear" w:color="auto" w:fill="E9ECF3"/>
+        <w:wordWrap w:val="0"/>
+        <w:rPr>
+          <w:rFonts w:ascii="Consolas" w:hAnsi="Consolas"/>
+          <w:color w:val="263747"/>
+          <w:sz w:val="21"/>
+          <w:szCs w:val="21"/>
+        </w:rPr>
+      </w:pPr>
+      <w:r>
+        <w:rPr>
+          <w:rStyle w:val="n"/>
+          <w:rFonts w:ascii="Consolas" w:hAnsi="Consolas"/>
+          <w:color w:val="263747"/>
+          <w:bdr w:val="none" w:sz="0" w:space="0" w:color="auto" w:frame="1"/>
+        </w:rPr>
+        <w:t>pow(</w:t>
+      </w:r>
+      <w:proofErr w:type="gramStart"/>
+      <w:r>
+        <w:rPr>
+          <w:rStyle w:val="n"/>
+          <w:rFonts w:ascii="Consolas" w:hAnsi="Consolas"/>
+          <w:color w:val="263747"/>
+          <w:bdr w:val="none" w:sz="0" w:space="0" w:color="auto" w:frame="1"/>
+        </w:rPr>
+        <w:t>A,B</w:t>
+      </w:r>
+      <w:proofErr w:type="gramEnd"/>
+      <w:r>
+        <w:rPr>
+          <w:rStyle w:val="n"/>
+          <w:rFonts w:ascii="Consolas" w:hAnsi="Consolas"/>
+          <w:color w:val="263747"/>
+          <w:bdr w:val="none" w:sz="0" w:space="0" w:color="auto" w:frame="1"/>
+        </w:rPr>
+        <w:t>,C)</w:t>
+      </w:r>
+    </w:p>
+    <w:p>
+      <w:pPr>
+        <w:rPr>
+          <w:rFonts w:hint="eastAsia"/>
+        </w:rPr>
+      </w:pPr>
+      <w:r>
+        <w:t>(</w:t>
+      </w:r>
+      <w:r>
+        <w:rPr>
+          <w:rFonts w:hint="eastAsia"/>
+        </w:rPr>
+        <w:t>A</w:t>
+      </w:r>
+      <w:r>
+        <w:t xml:space="preserve">^B) % C </w:t>
+      </w:r>
+      <w:r>
+        <w:rPr>
+          <w:rFonts w:hint="eastAsia"/>
+        </w:rPr>
+        <w:t>기가 막힌다</w:t>
+      </w:r>
+    </w:p>
     <w:p/>
     <w:p>
       <w:pPr>
@@ -1743,13 +1812,7 @@
     <w:p/>
     <w:p/>
     <w:p/>
-    <w:p>
-      <w:pPr>
-        <w:rPr>
-          <w:rFonts w:hint="eastAsia"/>
-        </w:rPr>
-      </w:pPr>
-    </w:p>
+    <w:p/>
     <w:p>
       <w:pPr>
         <w:pStyle w:val="a3"/>
@@ -5061,7 +5124,7 @@
           <w:szCs w:val="24"/>
         </w:rPr>
       </w:pPr>
-      <w:hyperlink r:id="rId5" w:anchor="itertools.product" w:tgtFrame="_blank" w:history="1">
+      <w:hyperlink r:id="rId7" w:anchor="itertools.product" w:tgtFrame="_blank" w:history="1">
         <w:proofErr w:type="gramStart"/>
         <w:r>
           <w:rPr>
@@ -5784,7 +5847,7 @@
         <w:jc w:val="left"/>
         <w:outlineLvl w:val="3"/>
         <w:rPr>
-          <w:rFonts w:ascii="Helvetica" w:eastAsia="굴림" w:hAnsi="Helvetica" w:cs="굴림" w:hint="eastAsia"/>
+          <w:rFonts w:ascii="Helvetica" w:eastAsia="굴림" w:hAnsi="Helvetica" w:cs="굴림"/>
           <w:b/>
           <w:bCs/>
           <w:color w:val="263747"/>
@@ -6925,7 +6988,7 @@
           <w:szCs w:val="24"/>
         </w:rPr>
       </w:pPr>
-      <w:hyperlink r:id="rId6" w:anchor="itertools.permutations" w:tgtFrame="_blank" w:history="1">
+      <w:hyperlink r:id="rId8" w:anchor="itertools.permutations" w:tgtFrame="_blank" w:history="1">
         <w:proofErr w:type="gramStart"/>
         <w:r>
           <w:rPr>
@@ -8364,7 +8427,7 @@
         <w:spacing w:after="0" w:line="240" w:lineRule="auto"/>
         <w:jc w:val="left"/>
         <w:rPr>
-          <w:rFonts w:ascii="Consolas" w:eastAsia="굴림체" w:hAnsi="Consolas" w:cs="굴림체" w:hint="eastAsia"/>
+          <w:rFonts w:ascii="Consolas" w:eastAsia="굴림체" w:hAnsi="Consolas" w:cs="굴림체"/>
           <w:color w:val="263747"/>
           <w:kern w:val="0"/>
           <w:sz w:val="21"/>
@@ -11146,7 +11209,7 @@
         </w:rPr>
         <w:t>. </w:t>
       </w:r>
-      <w:hyperlink r:id="rId7" w:tgtFrame="_blank" w:history="1">
+      <w:hyperlink r:id="rId9" w:tgtFrame="_blank" w:history="1">
         <w:r>
           <w:rPr>
             <w:rFonts w:ascii="Helvetica" w:eastAsia="굴림" w:hAnsi="Helvetica" w:cs="굴림"/>
@@ -11219,7 +11282,7 @@
         </w:rPr>
         <w:t> </w:t>
       </w:r>
-      <w:hyperlink r:id="rId8" w:anchor="fnref1" w:history="1">
+      <w:hyperlink r:id="rId10" w:anchor="fnref1" w:history="1">
         <w:r>
           <w:rPr>
             <w:rFonts w:ascii="Segoe UI Emoji" w:eastAsia="굴림" w:hAnsi="Segoe UI Emoji" w:cs="Segoe UI Emoji"/>
@@ -11235,28 +11298,21 @@
       </w:hyperlink>
     </w:p>
     <w:p>
-      <w:pPr>
+      <w:r>
         <w:rPr>
           <w:rFonts w:hint="eastAsia"/>
         </w:rPr>
-      </w:pPr>
+        <w:t>*</w:t>
+      </w:r>
+      <w:r>
+        <w:t xml:space="preserve">** </w:t>
+      </w:r>
       <w:r>
         <w:rPr>
           <w:rFonts w:hint="eastAsia"/>
         </w:rPr>
-        <w:t>*</w:t>
-      </w:r>
-      <w:r>
-        <w:t xml:space="preserve">** </w:t>
-      </w:r>
-      <w:r>
-        <w:rPr>
-          <w:rFonts w:hint="eastAsia"/>
-        </w:rPr>
         <w:t>정렬된 리스트에 대해서 할 것!</w:t>
       </w:r>
-      <w:bookmarkStart w:id="0" w:name="_GoBack"/>
-      <w:bookmarkEnd w:id="0"/>
     </w:p>
     <w:sectPr>
       <w:pgSz w:w="11906" w:h="16838"/>
@@ -11266,6 +11322,56 @@
     </w:sectPr>
   </w:body>
 </w:document>
+</file>
+
+<file path=word/endnotes.xml><?xml version="1.0" encoding="utf-8"?>
+<w:endnotes xmlns:wpc="http://schemas.microsoft.com/office/word/2010/wordprocessingCanvas" xmlns:cx="http://schemas.microsoft.com/office/drawing/2014/chartex" xmlns:cx1="http://schemas.microsoft.com/office/drawing/2015/9/8/chartex" xmlns:cx2="http://schemas.microsoft.com/office/drawing/2015/10/21/chartex" xmlns:cx3="http://schemas.microsoft.com/office/drawing/2016/5/9/chartex" xmlns:cx4="http://schemas.microsoft.com/office/drawing/2016/5/10/chartex" xmlns:cx5="http://schemas.microsoft.com/office/drawing/2016/5/11/chartex" xmlns:cx6="http://schemas.microsoft.com/office/drawing/2016/5/12/chartex" xmlns:cx7="http://schemas.microsoft.com/office/drawing/2016/5/13/chartex" xmlns:cx8="http://schemas.microsoft.com/office/drawing/2016/5/14/chartex" xmlns:mc="http://schemas.openxmlformats.org/markup-compatibility/2006" xmlns:aink="http://schemas.microsoft.com/office/drawing/2016/ink" xmlns:am3d="http://schemas.microsoft.com/office/drawing/2017/model3d" xmlns:o="urn:schemas-microsoft-com:office:office" xmlns:r="http://schemas.openxmlformats.org/officeDocument/2006/relationships" xmlns:m="http://schemas.openxmlformats.org/officeDocument/2006/math" xmlns:v="urn:schemas-microsoft-com:vml" xmlns:wp14="http://schemas.microsoft.com/office/word/2010/wordprocessingDrawing" xmlns:wp="http://schemas.openxmlformats.org/drawingml/2006/wordprocessingDrawing" xmlns:w10="urn:schemas-microsoft-com:office:word" xmlns:w="http://schemas.openxmlformats.org/wordprocessingml/2006/main" xmlns:w14="http://schemas.microsoft.com/office/word/2010/wordml" xmlns:w15="http://schemas.microsoft.com/office/word/2012/wordml" xmlns:w16cid="http://schemas.microsoft.com/office/word/2016/wordml/cid" xmlns:w16se="http://schemas.microsoft.com/office/word/2015/wordml/symex" xmlns:wpg="http://schemas.microsoft.com/office/word/2010/wordprocessingGroup" xmlns:wpi="http://schemas.microsoft.com/office/word/2010/wordprocessingInk" xmlns:wne="http://schemas.microsoft.com/office/word/2006/wordml" xmlns:wps="http://schemas.microsoft.com/office/word/2010/wordprocessingShape" mc:Ignorable="w14 w15 w16se w16cid wp14">
+  <w:endnote w:type="separator" w:id="-1">
+    <w:p>
+      <w:pPr>
+        <w:spacing w:after="0" w:line="240" w:lineRule="auto"/>
+      </w:pPr>
+      <w:r>
+        <w:separator/>
+      </w:r>
+    </w:p>
+  </w:endnote>
+  <w:endnote w:type="continuationSeparator" w:id="0">
+    <w:p>
+      <w:pPr>
+        <w:spacing w:after="0" w:line="240" w:lineRule="auto"/>
+      </w:pPr>
+      <w:r>
+        <w:continuationSeparator/>
+      </w:r>
+    </w:p>
+  </w:endnote>
+</w:endnotes>
+</file>
+
+<file path=word/footnotes.xml><?xml version="1.0" encoding="utf-8"?>
+<w:footnotes xmlns:wpc="http://schemas.microsoft.com/office/word/2010/wordprocessingCanvas" xmlns:cx="http://schemas.microsoft.com/office/drawing/2014/chartex" xmlns:cx1="http://schemas.microsoft.com/office/drawing/2015/9/8/chartex" xmlns:cx2="http://schemas.microsoft.com/office/drawing/2015/10/21/chartex" xmlns:cx3="http://schemas.microsoft.com/office/drawing/2016/5/9/chartex" xmlns:cx4="http://schemas.microsoft.com/office/drawing/2016/5/10/chartex" xmlns:cx5="http://schemas.microsoft.com/office/drawing/2016/5/11/chartex" xmlns:cx6="http://schemas.microsoft.com/office/drawing/2016/5/12/chartex" xmlns:cx7="http://schemas.microsoft.com/office/drawing/2016/5/13/chartex" xmlns:cx8="http://schemas.microsoft.com/office/drawing/2016/5/14/chartex" xmlns:mc="http://schemas.openxmlformats.org/markup-compatibility/2006" xmlns:aink="http://schemas.microsoft.com/office/drawing/2016/ink" xmlns:am3d="http://schemas.microsoft.com/office/drawing/2017/model3d" xmlns:o="urn:schemas-microsoft-com:office:office" xmlns:r="http://schemas.openxmlformats.org/officeDocument/2006/relationships" xmlns:m="http://schemas.openxmlformats.org/officeDocument/2006/math" xmlns:v="urn:schemas-microsoft-com:vml" xmlns:wp14="http://schemas.microsoft.com/office/word/2010/wordprocessingDrawing" xmlns:wp="http://schemas.openxmlformats.org/drawingml/2006/wordprocessingDrawing" xmlns:w10="urn:schemas-microsoft-com:office:word" xmlns:w="http://schemas.openxmlformats.org/wordprocessingml/2006/main" xmlns:w14="http://schemas.microsoft.com/office/word/2010/wordml" xmlns:w15="http://schemas.microsoft.com/office/word/2012/wordml" xmlns:w16cid="http://schemas.microsoft.com/office/word/2016/wordml/cid" xmlns:w16se="http://schemas.microsoft.com/office/word/2015/wordml/symex" xmlns:wpg="http://schemas.microsoft.com/office/word/2010/wordprocessingGroup" xmlns:wpi="http://schemas.microsoft.com/office/word/2010/wordprocessingInk" xmlns:wne="http://schemas.microsoft.com/office/word/2006/wordml" xmlns:wps="http://schemas.microsoft.com/office/word/2010/wordprocessingShape" mc:Ignorable="w14 w15 w16se w16cid wp14">
+  <w:footnote w:type="separator" w:id="-1">
+    <w:p>
+      <w:pPr>
+        <w:spacing w:after="0" w:line="240" w:lineRule="auto"/>
+      </w:pPr>
+      <w:r>
+        <w:separator/>
+      </w:r>
+    </w:p>
+  </w:footnote>
+  <w:footnote w:type="continuationSeparator" w:id="0">
+    <w:p>
+      <w:pPr>
+        <w:spacing w:after="0" w:line="240" w:lineRule="auto"/>
+      </w:pPr>
+      <w:r>
+        <w:continuationSeparator/>
+      </w:r>
+    </w:p>
+  </w:footnote>
+</w:footnotes>
 </file>
 
 <file path=word/numbering.xml><?xml version="1.0" encoding="utf-8"?>
@@ -12191,6 +12297,50 @@
       <w:szCs w:val="24"/>
     </w:rPr>
   </w:style>
+  <w:style w:type="paragraph" w:styleId="a7">
+    <w:name w:val="header"/>
+    <w:basedOn w:val="a"/>
+    <w:link w:val="Char"/>
+    <w:uiPriority w:val="99"/>
+    <w:unhideWhenUsed/>
+    <w:rsid w:val="007C5D60"/>
+    <w:pPr>
+      <w:tabs>
+        <w:tab w:val="center" w:pos="4513"/>
+        <w:tab w:val="right" w:pos="9026"/>
+      </w:tabs>
+      <w:snapToGrid w:val="0"/>
+    </w:pPr>
+  </w:style>
+  <w:style w:type="character" w:customStyle="1" w:styleId="Char">
+    <w:name w:val="머리글 Char"/>
+    <w:basedOn w:val="a0"/>
+    <w:link w:val="a7"/>
+    <w:uiPriority w:val="99"/>
+    <w:rsid w:val="007C5D60"/>
+  </w:style>
+  <w:style w:type="paragraph" w:styleId="a8">
+    <w:name w:val="footer"/>
+    <w:basedOn w:val="a"/>
+    <w:link w:val="Char0"/>
+    <w:uiPriority w:val="99"/>
+    <w:unhideWhenUsed/>
+    <w:rsid w:val="007C5D60"/>
+    <w:pPr>
+      <w:tabs>
+        <w:tab w:val="center" w:pos="4513"/>
+        <w:tab w:val="right" w:pos="9026"/>
+      </w:tabs>
+      <w:snapToGrid w:val="0"/>
+    </w:pPr>
+  </w:style>
+  <w:style w:type="character" w:customStyle="1" w:styleId="Char0">
+    <w:name w:val="바닥글 Char"/>
+    <w:basedOn w:val="a0"/>
+    <w:link w:val="a8"/>
+    <w:uiPriority w:val="99"/>
+    <w:rsid w:val="007C5D60"/>
+  </w:style>
 </w:styles>
 </file>
 

</xml_diff>